<commit_message>
update report and presentation
</commit_message>
<xml_diff>
--- a/Быченков_ИКБО-32-21.docx
+++ b/Быченков_ИКБО-32-21.docx
@@ -1211,13 +1211,31 @@
         <w:rPr>
           <w:color w:val="000000" w:themeColor="text1"/>
         </w:rPr>
-        <w:t>28</w:t>
-      </w:r>
-      <w:r>
-        <w:rPr>
-          <w:color w:val="000000" w:themeColor="text1"/>
-        </w:rPr>
-        <w:t xml:space="preserve"> с., 29 рис., 8 источн.</w:t>
+        <w:t>31</w:t>
+      </w:r>
+      <w:r>
+        <w:rPr>
+          <w:color w:val="000000" w:themeColor="text1"/>
+        </w:rPr>
+        <w:t xml:space="preserve"> с., </w:t>
+      </w:r>
+      <w:r>
+        <w:rPr>
+          <w:color w:val="000000" w:themeColor="text1"/>
+        </w:rPr>
+        <w:t>3</w:t>
+      </w:r>
+      <w:r>
+        <w:rPr>
+          <w:color w:val="000000" w:themeColor="text1"/>
+        </w:rPr>
+        <w:t>0</w:t>
+      </w:r>
+      <w:r>
+        <w:rPr>
+          <w:color w:val="000000" w:themeColor="text1"/>
+        </w:rPr>
+        <w:t xml:space="preserve"> рис., 8 источн.</w:t>
       </w:r>
     </w:p>
     <w:p>
@@ -1234,13 +1252,7 @@
         <w:rPr>
           <w:color w:val="000000" w:themeColor="text1"/>
         </w:rPr>
-        <w:t xml:space="preserve">СЕРВЕРНАЯ ЧАСТЬ </w:t>
-      </w:r>
-      <w:r>
-        <w:rPr>
-          <w:color w:val="000000" w:themeColor="text1"/>
-        </w:rPr>
-        <w:t>ИНТЕРНЕТ-РЕСУРСА</w:t>
+        <w:t>СЕРВЕРНАЯ ЧАСТЬ</w:t>
       </w:r>
       <w:r>
         <w:rPr>
@@ -1299,13 +1311,27 @@
           <w:color w:val="000000" w:themeColor="text1"/>
           <w:szCs w:val="24"/>
         </w:rPr>
-        <w:t xml:space="preserve"> 20,</w:t>
+        <w:t xml:space="preserve"> </w:t>
       </w:r>
       <w:r>
         <w:rPr>
           <w:color w:val="000000" w:themeColor="text1"/>
           <w:szCs w:val="24"/>
         </w:rPr>
+        <w:t>17</w:t>
+      </w:r>
+      <w:r>
+        <w:rPr>
+          <w:color w:val="000000" w:themeColor="text1"/>
+          <w:szCs w:val="24"/>
+        </w:rPr>
+        <w:t>,</w:t>
+      </w:r>
+      <w:r>
+        <w:rPr>
+          <w:color w:val="000000" w:themeColor="text1"/>
+          <w:szCs w:val="24"/>
+        </w:rPr>
         <w:t xml:space="preserve"> </w:t>
       </w:r>
       <w:r>
@@ -1345,6 +1371,50 @@
           <w:lang w:val="en-US"/>
         </w:rPr>
         <w:t>POSTGRESQL</w:t>
+      </w:r>
+      <w:r>
+        <w:rPr>
+          <w:color w:val="000000" w:themeColor="text1"/>
+          <w:szCs w:val="24"/>
+        </w:rPr>
+        <w:t>,</w:t>
+      </w:r>
+      <w:r>
+        <w:rPr>
+          <w:color w:val="000000" w:themeColor="text1"/>
+          <w:szCs w:val="24"/>
+        </w:rPr>
+        <w:t xml:space="preserve"> </w:t>
+      </w:r>
+      <w:r>
+        <w:rPr>
+          <w:color w:val="000000" w:themeColor="text1"/>
+          <w:szCs w:val="24"/>
+          <w:lang w:val="en-US"/>
+        </w:rPr>
+        <w:t>KEYCLOAK</w:t>
+      </w:r>
+      <w:r>
+        <w:rPr>
+          <w:color w:val="000000" w:themeColor="text1"/>
+          <w:szCs w:val="24"/>
+        </w:rPr>
+        <w:t>,</w:t>
+      </w:r>
+      <w:r>
+        <w:rPr>
+          <w:color w:val="000000" w:themeColor="text1"/>
+          <w:szCs w:val="24"/>
+        </w:rPr>
+        <w:t xml:space="preserve"> </w:t>
+      </w:r>
+      <w:r>
+        <w:rPr>
+          <w:color w:val="000000" w:themeColor="text1"/>
+          <w:szCs w:val="24"/>
+          <w:lang w:val="en-US"/>
+        </w:rPr>
+        <w:t>DOCKER</w:t>
       </w:r>
       <w:r>
         <w:rPr>
@@ -1565,147 +1635,10 @@
         </w:rPr>
         <w:t>.</w:t>
       </w:r>
-    </w:p>
-    <w:p>
-      <w:pPr>
-        <w:spacing w:line="360" w:lineRule="auto"/>
-        <w:ind w:firstLine="709"/>
-        <w:jc w:val="both"/>
-        <w:rPr>
-          <w:color w:val="000000" w:themeColor="text1"/>
-          <w:szCs w:val="22"/>
-          <w:lang w:val="en-US"/>
-        </w:rPr>
-      </w:pPr>
-      <w:r>
-        <w:rPr>
-          <w:color w:val="000000" w:themeColor="text1"/>
-          <w:szCs w:val="22"/>
-          <w:lang w:val="en-US"/>
-        </w:rPr>
-        <w:t xml:space="preserve">Report </w:t>
-      </w:r>
-      <w:r>
-        <w:rPr>
-          <w:color w:val="000000" w:themeColor="text1"/>
-          <w:szCs w:val="22"/>
-          <w:lang w:val="en-US"/>
-        </w:rPr>
-        <w:t>2</w:t>
-      </w:r>
-      <w:r>
-        <w:rPr>
-          <w:color w:val="000000" w:themeColor="text1"/>
-          <w:szCs w:val="22"/>
-          <w:lang w:val="en-US"/>
-        </w:rPr>
-        <w:t>8 p., 29 figures, 8 sources.</w:t>
-      </w:r>
-    </w:p>
-    <w:p>
-      <w:pPr>
-        <w:spacing w:line="360" w:lineRule="auto"/>
-        <w:ind w:firstLine="709"/>
-        <w:jc w:val="both"/>
-        <w:rPr>
-          <w:color w:val="000000" w:themeColor="text1"/>
-          <w:szCs w:val="22"/>
-          <w:lang w:val="en-US"/>
-        </w:rPr>
-      </w:pPr>
-      <w:r>
-        <w:rPr>
-          <w:color w:val="000000" w:themeColor="text1"/>
-          <w:szCs w:val="22"/>
-          <w:lang w:val="en-US"/>
-        </w:rPr>
-        <w:t>SERVER PART OF THE INTERNET RESOURCE, JAVA, SPRING, JDK 20, REST API, POSTGRESQL, POSTMAN, INTERNET-RECRUITMENT.</w:t>
-      </w:r>
-    </w:p>
-    <w:p>
-      <w:pPr>
-        <w:spacing w:line="360" w:lineRule="auto"/>
-        <w:ind w:firstLine="709"/>
-        <w:jc w:val="both"/>
-        <w:rPr>
-          <w:color w:val="000000" w:themeColor="text1"/>
-          <w:szCs w:val="22"/>
-          <w:lang w:val="en-US"/>
-        </w:rPr>
-      </w:pPr>
-      <w:r>
-        <w:rPr>
-          <w:color w:val="000000" w:themeColor="text1"/>
-          <w:szCs w:val="22"/>
-          <w:lang w:val="en-US"/>
-        </w:rPr>
-        <w:t>The object of development - the server part of the application "Internet Recruitment Company".</w:t>
-      </w:r>
-    </w:p>
-    <w:p>
-      <w:pPr>
-        <w:spacing w:line="360" w:lineRule="auto"/>
-        <w:ind w:firstLine="709"/>
-        <w:jc w:val="both"/>
-        <w:rPr>
-          <w:color w:val="000000" w:themeColor="text1"/>
-          <w:szCs w:val="22"/>
-          <w:lang w:val="en-US"/>
-        </w:rPr>
-      </w:pPr>
-      <w:r>
-        <w:rPr>
-          <w:color w:val="000000" w:themeColor="text1"/>
-          <w:szCs w:val="22"/>
-          <w:lang w:val="en-US"/>
-        </w:rPr>
-        <w:t>The purpose of the work is to develop the server part of the application "Internet Recruitment Company".</w:t>
-      </w:r>
-    </w:p>
-    <w:p>
-      <w:pPr>
-        <w:spacing w:line="360" w:lineRule="auto"/>
-        <w:ind w:firstLine="709"/>
-        <w:jc w:val="both"/>
-        <w:rPr>
-          <w:color w:val="000000" w:themeColor="text1"/>
-          <w:szCs w:val="22"/>
-          <w:lang w:val="en-US"/>
-        </w:rPr>
-      </w:pPr>
-      <w:r>
-        <w:rPr>
-          <w:color w:val="000000" w:themeColor="text1"/>
-          <w:szCs w:val="22"/>
-          <w:lang w:val="en-US"/>
-        </w:rPr>
-        <w:t>During the work a brief analysis of the subject area was carried out, the necessary technologies for application development were selected, the application "Internet Recruitment Company" was developed and tested.</w:t>
-      </w:r>
-    </w:p>
-    <w:p>
-      <w:pPr>
-        <w:spacing w:line="360" w:lineRule="auto"/>
-        <w:ind w:firstLine="709"/>
-        <w:jc w:val="both"/>
-        <w:rPr>
-          <w:color w:val="000000" w:themeColor="text1"/>
-          <w:szCs w:val="22"/>
-          <w:lang w:val="en-US"/>
-        </w:rPr>
-      </w:pPr>
-      <w:r>
-        <w:rPr>
-          <w:color w:val="000000" w:themeColor="text1"/>
-          <w:szCs w:val="22"/>
-          <w:lang w:val="en-US"/>
-        </w:rPr>
-        <w:t>The result of the work is the server part of the application "Internet Recruitment Company", written using Spring Framework.</w:t>
-      </w:r>
-      <w:r>
-        <w:rPr>
-          <w:color w:val="000000" w:themeColor="text1"/>
-          <w:szCs w:val="22"/>
-          <w:lang w:val="en-US"/>
+      <w:r>
+        <w:rPr>
+          <w:color w:val="000000" w:themeColor="text1"/>
+          <w:szCs w:val="22"/>
         </w:rPr>
         <w:br w:type="page"/>
       </w:r>
@@ -1754,7 +1687,6 @@
         <w:p>
           <w:pPr>
             <w:pStyle w:val="11"/>
-            <w:jc w:val="both"/>
             <w:rPr>
               <w:rFonts w:asciiTheme="minorHAnsi" w:eastAsiaTheme="minorEastAsia" w:hAnsiTheme="minorHAnsi" w:cstheme="minorBidi"/>
               <w:noProof/>
@@ -1782,7 +1714,7 @@
             </w:rPr>
             <w:fldChar w:fldCharType="separate"/>
           </w:r>
-          <w:hyperlink w:anchor="_Toc146756428" w:history="1">
+          <w:hyperlink w:anchor="_Toc146766954" w:history="1">
             <w:r>
               <w:rPr>
                 <w:rStyle w:val="a5"/>
@@ -1809,7 +1741,7 @@
                 <w:noProof/>
                 <w:webHidden/>
               </w:rPr>
-              <w:instrText xml:space="preserve"> PAGEREF _Toc146756428 \h </w:instrText>
+              <w:instrText xml:space="preserve"> PAGEREF _Toc146766954 \h </w:instrText>
             </w:r>
             <w:r>
               <w:rPr>
@@ -1843,7 +1775,6 @@
         <w:p>
           <w:pPr>
             <w:pStyle w:val="11"/>
-            <w:jc w:val="both"/>
             <w:rPr>
               <w:rFonts w:asciiTheme="minorHAnsi" w:eastAsiaTheme="minorEastAsia" w:hAnsiTheme="minorHAnsi" w:cstheme="minorBidi"/>
               <w:noProof/>
@@ -1853,7 +1784,7 @@
               <w14:ligatures w14:val="standardContextual"/>
             </w:rPr>
           </w:pPr>
-          <w:hyperlink w:anchor="_Toc146756429" w:history="1">
+          <w:hyperlink w:anchor="_Toc146766955" w:history="1">
             <w:r>
               <w:rPr>
                 <w:rStyle w:val="a5"/>
@@ -1881,7 +1812,7 @@
                 <w:noProof/>
                 <w:webHidden/>
               </w:rPr>
-              <w:instrText xml:space="preserve"> PAGEREF _Toc146756429 \h </w:instrText>
+              <w:instrText xml:space="preserve"> PAGEREF _Toc146766955 \h </w:instrText>
             </w:r>
             <w:r>
               <w:rPr>
@@ -1915,7 +1846,6 @@
         <w:p>
           <w:pPr>
             <w:pStyle w:val="11"/>
-            <w:jc w:val="both"/>
             <w:rPr>
               <w:rFonts w:asciiTheme="minorHAnsi" w:eastAsiaTheme="minorEastAsia" w:hAnsiTheme="minorHAnsi" w:cstheme="minorBidi"/>
               <w:noProof/>
@@ -1925,7 +1855,7 @@
               <w14:ligatures w14:val="standardContextual"/>
             </w:rPr>
           </w:pPr>
-          <w:hyperlink w:anchor="_Toc146756430" w:history="1">
+          <w:hyperlink w:anchor="_Toc146766956" w:history="1">
             <w:r>
               <w:rPr>
                 <w:rStyle w:val="a5"/>
@@ -1954,7 +1884,7 @@
                 <w:noProof/>
                 <w:webHidden/>
               </w:rPr>
-              <w:instrText xml:space="preserve"> PAGEREF _Toc146756430 \h </w:instrText>
+              <w:instrText xml:space="preserve"> PAGEREF _Toc146766956 \h </w:instrText>
             </w:r>
             <w:r>
               <w:rPr>
@@ -1988,7 +1918,6 @@
         <w:p>
           <w:pPr>
             <w:pStyle w:val="11"/>
-            <w:jc w:val="both"/>
             <w:rPr>
               <w:rFonts w:asciiTheme="minorHAnsi" w:eastAsiaTheme="minorEastAsia" w:hAnsiTheme="minorHAnsi" w:cstheme="minorBidi"/>
               <w:noProof/>
@@ -1998,7 +1927,7 @@
               <w14:ligatures w14:val="standardContextual"/>
             </w:rPr>
           </w:pPr>
-          <w:hyperlink w:anchor="_Toc146756431" w:history="1">
+          <w:hyperlink w:anchor="_Toc146766957" w:history="1">
             <w:r>
               <w:rPr>
                 <w:rStyle w:val="a5"/>
@@ -2026,7 +1955,7 @@
                 <w:noProof/>
                 <w:webHidden/>
               </w:rPr>
-              <w:instrText xml:space="preserve"> PAGEREF _Toc146756431 \h </w:instrText>
+              <w:instrText xml:space="preserve"> PAGEREF _Toc146766957 \h </w:instrText>
             </w:r>
             <w:r>
               <w:rPr>
@@ -2063,8 +1992,6 @@
             <w:tabs>
               <w:tab w:val="right" w:leader="dot" w:pos="9344"/>
             </w:tabs>
-            <w:spacing w:line="360" w:lineRule="auto"/>
-            <w:jc w:val="both"/>
             <w:rPr>
               <w:rFonts w:asciiTheme="minorHAnsi" w:eastAsiaTheme="minorEastAsia" w:hAnsiTheme="minorHAnsi" w:cstheme="minorBidi"/>
               <w:noProof/>
@@ -2074,7 +2001,7 @@
               <w14:ligatures w14:val="standardContextual"/>
             </w:rPr>
           </w:pPr>
-          <w:hyperlink w:anchor="_Toc146756432" w:history="1">
+          <w:hyperlink w:anchor="_Toc146766958" w:history="1">
             <w:r>
               <w:rPr>
                 <w:rStyle w:val="a5"/>
@@ -2102,7 +2029,7 @@
                 <w:noProof/>
                 <w:webHidden/>
               </w:rPr>
-              <w:instrText xml:space="preserve"> PAGEREF _Toc146756432 \h </w:instrText>
+              <w:instrText xml:space="preserve"> PAGEREF _Toc146766958 \h </w:instrText>
             </w:r>
             <w:r>
               <w:rPr>
@@ -2139,8 +2066,6 @@
             <w:tabs>
               <w:tab w:val="right" w:leader="dot" w:pos="9344"/>
             </w:tabs>
-            <w:spacing w:line="360" w:lineRule="auto"/>
-            <w:jc w:val="both"/>
             <w:rPr>
               <w:rFonts w:asciiTheme="minorHAnsi" w:eastAsiaTheme="minorEastAsia" w:hAnsiTheme="minorHAnsi" w:cstheme="minorBidi"/>
               <w:noProof/>
@@ -2150,7 +2075,7 @@
               <w14:ligatures w14:val="standardContextual"/>
             </w:rPr>
           </w:pPr>
-          <w:hyperlink w:anchor="_Toc146756433" w:history="1">
+          <w:hyperlink w:anchor="_Toc146766959" w:history="1">
             <w:r>
               <w:rPr>
                 <w:rStyle w:val="a5"/>
@@ -2178,7 +2103,7 @@
                 <w:noProof/>
                 <w:webHidden/>
               </w:rPr>
-              <w:instrText xml:space="preserve"> PAGEREF _Toc146756433 \h </w:instrText>
+              <w:instrText xml:space="preserve"> PAGEREF _Toc146766959 \h </w:instrText>
             </w:r>
             <w:r>
               <w:rPr>
@@ -2212,7 +2137,6 @@
         <w:p>
           <w:pPr>
             <w:pStyle w:val="11"/>
-            <w:jc w:val="both"/>
             <w:rPr>
               <w:rFonts w:asciiTheme="minorHAnsi" w:eastAsiaTheme="minorEastAsia" w:hAnsiTheme="minorHAnsi" w:cstheme="minorBidi"/>
               <w:noProof/>
@@ -2222,7 +2146,7 @@
               <w14:ligatures w14:val="standardContextual"/>
             </w:rPr>
           </w:pPr>
-          <w:hyperlink w:anchor="_Toc146756434" w:history="1">
+          <w:hyperlink w:anchor="_Toc146766960" w:history="1">
             <w:r>
               <w:rPr>
                 <w:rStyle w:val="a5"/>
@@ -2251,79 +2175,7 @@
                 <w:noProof/>
                 <w:webHidden/>
               </w:rPr>
-              <w:instrText xml:space="preserve"> PAGEREF _Toc146756434 \h </w:instrText>
-            </w:r>
-            <w:r>
-              <w:rPr>
-                <w:noProof/>
-                <w:webHidden/>
-              </w:rPr>
-            </w:r>
-            <w:r>
-              <w:rPr>
-                <w:noProof/>
-                <w:webHidden/>
-              </w:rPr>
-              <w:fldChar w:fldCharType="separate"/>
-            </w:r>
-            <w:r>
-              <w:rPr>
-                <w:noProof/>
-                <w:webHidden/>
-              </w:rPr>
-              <w:t>14</w:t>
-            </w:r>
-            <w:r>
-              <w:rPr>
-                <w:noProof/>
-                <w:webHidden/>
-              </w:rPr>
-              <w:fldChar w:fldCharType="end"/>
-            </w:r>
-          </w:hyperlink>
-        </w:p>
-        <w:p>
-          <w:pPr>
-            <w:pStyle w:val="11"/>
-            <w:jc w:val="both"/>
-            <w:rPr>
-              <w:rFonts w:asciiTheme="minorHAnsi" w:eastAsiaTheme="minorEastAsia" w:hAnsiTheme="minorHAnsi" w:cstheme="minorBidi"/>
-              <w:noProof/>
-              <w:kern w:val="2"/>
-              <w:sz w:val="22"/>
-              <w:szCs w:val="22"/>
-              <w14:ligatures w14:val="standardContextual"/>
-            </w:rPr>
-          </w:pPr>
-          <w:hyperlink w:anchor="_Toc146756435" w:history="1">
-            <w:r>
-              <w:rPr>
-                <w:rStyle w:val="a5"/>
-                <w:noProof/>
-                <w:lang w:eastAsia="en-US"/>
-              </w:rPr>
-              <w:t>3.1 Конфигурация окружения</w:t>
-            </w:r>
-            <w:r>
-              <w:rPr>
-                <w:noProof/>
-                <w:webHidden/>
-              </w:rPr>
-              <w:tab/>
-            </w:r>
-            <w:r>
-              <w:rPr>
-                <w:noProof/>
-                <w:webHidden/>
-              </w:rPr>
-              <w:fldChar w:fldCharType="begin"/>
-            </w:r>
-            <w:r>
-              <w:rPr>
-                <w:noProof/>
-                <w:webHidden/>
-              </w:rPr>
-              <w:instrText xml:space="preserve"> PAGEREF _Toc146756435 \h </w:instrText>
+              <w:instrText xml:space="preserve"> PAGEREF _Toc146766960 \h </w:instrText>
             </w:r>
             <w:r>
               <w:rPr>
@@ -2360,8 +2212,6 @@
             <w:tabs>
               <w:tab w:val="right" w:leader="dot" w:pos="9344"/>
             </w:tabs>
-            <w:spacing w:line="360" w:lineRule="auto"/>
-            <w:jc w:val="both"/>
             <w:rPr>
               <w:rFonts w:asciiTheme="minorHAnsi" w:eastAsiaTheme="minorEastAsia" w:hAnsiTheme="minorHAnsi" w:cstheme="minorBidi"/>
               <w:noProof/>
@@ -2371,7 +2221,81 @@
               <w14:ligatures w14:val="standardContextual"/>
             </w:rPr>
           </w:pPr>
-          <w:hyperlink w:anchor="_Toc146756436" w:history="1">
+          <w:hyperlink w:anchor="_Toc146766961" w:history="1">
+            <w:r>
+              <w:rPr>
+                <w:rStyle w:val="a5"/>
+                <w:noProof/>
+                <w:lang w:eastAsia="en-US"/>
+              </w:rPr>
+              <w:t>3.1 Конфигурация окружения</w:t>
+            </w:r>
+            <w:r>
+              <w:rPr>
+                <w:noProof/>
+                <w:webHidden/>
+              </w:rPr>
+              <w:tab/>
+            </w:r>
+            <w:r>
+              <w:rPr>
+                <w:noProof/>
+                <w:webHidden/>
+              </w:rPr>
+              <w:fldChar w:fldCharType="begin"/>
+            </w:r>
+            <w:r>
+              <w:rPr>
+                <w:noProof/>
+                <w:webHidden/>
+              </w:rPr>
+              <w:instrText xml:space="preserve"> PAGEREF _Toc146766961 \h </w:instrText>
+            </w:r>
+            <w:r>
+              <w:rPr>
+                <w:noProof/>
+                <w:webHidden/>
+              </w:rPr>
+            </w:r>
+            <w:r>
+              <w:rPr>
+                <w:noProof/>
+                <w:webHidden/>
+              </w:rPr>
+              <w:fldChar w:fldCharType="separate"/>
+            </w:r>
+            <w:r>
+              <w:rPr>
+                <w:noProof/>
+                <w:webHidden/>
+              </w:rPr>
+              <w:t>14</w:t>
+            </w:r>
+            <w:r>
+              <w:rPr>
+                <w:noProof/>
+                <w:webHidden/>
+              </w:rPr>
+              <w:fldChar w:fldCharType="end"/>
+            </w:r>
+          </w:hyperlink>
+        </w:p>
+        <w:p>
+          <w:pPr>
+            <w:pStyle w:val="21"/>
+            <w:tabs>
+              <w:tab w:val="right" w:leader="dot" w:pos="9344"/>
+            </w:tabs>
+            <w:rPr>
+              <w:rFonts w:asciiTheme="minorHAnsi" w:eastAsiaTheme="minorEastAsia" w:hAnsiTheme="minorHAnsi" w:cstheme="minorBidi"/>
+              <w:noProof/>
+              <w:kern w:val="2"/>
+              <w:sz w:val="22"/>
+              <w:szCs w:val="22"/>
+              <w14:ligatures w14:val="standardContextual"/>
+            </w:rPr>
+          </w:pPr>
+          <w:hyperlink w:anchor="_Toc146766962" w:history="1">
             <w:r>
               <w:rPr>
                 <w:rStyle w:val="a5"/>
@@ -2484,7 +2408,7 @@
                 <w:noProof/>
                 <w:webHidden/>
               </w:rPr>
-              <w:instrText xml:space="preserve"> PAGEREF _Toc146756436 \h </w:instrText>
+              <w:instrText xml:space="preserve"> PAGEREF _Toc146766962 \h </w:instrText>
             </w:r>
             <w:r>
               <w:rPr>
@@ -2521,8 +2445,6 @@
             <w:tabs>
               <w:tab w:val="right" w:leader="dot" w:pos="9344"/>
             </w:tabs>
-            <w:spacing w:line="360" w:lineRule="auto"/>
-            <w:jc w:val="both"/>
             <w:rPr>
               <w:rFonts w:asciiTheme="minorHAnsi" w:eastAsiaTheme="minorEastAsia" w:hAnsiTheme="minorHAnsi" w:cstheme="minorBidi"/>
               <w:noProof/>
@@ -2532,7 +2454,7 @@
               <w14:ligatures w14:val="standardContextual"/>
             </w:rPr>
           </w:pPr>
-          <w:hyperlink w:anchor="_Toc146756437" w:history="1">
+          <w:hyperlink w:anchor="_Toc146766963" w:history="1">
             <w:r>
               <w:rPr>
                 <w:rStyle w:val="a5"/>
@@ -2560,7 +2482,7 @@
                 <w:noProof/>
                 <w:webHidden/>
               </w:rPr>
-              <w:instrText xml:space="preserve"> PAGEREF _Toc146756437 \h </w:instrText>
+              <w:instrText xml:space="preserve"> PAGEREF _Toc146766963 \h </w:instrText>
             </w:r>
             <w:r>
               <w:rPr>
@@ -2593,8 +2515,10 @@
         </w:p>
         <w:p>
           <w:pPr>
-            <w:pStyle w:val="11"/>
-            <w:jc w:val="both"/>
+            <w:pStyle w:val="21"/>
+            <w:tabs>
+              <w:tab w:val="right" w:leader="dot" w:pos="9344"/>
+            </w:tabs>
             <w:rPr>
               <w:rFonts w:asciiTheme="minorHAnsi" w:eastAsiaTheme="minorEastAsia" w:hAnsiTheme="minorHAnsi" w:cstheme="minorBidi"/>
               <w:noProof/>
@@ -2604,7 +2528,92 @@
               <w14:ligatures w14:val="standardContextual"/>
             </w:rPr>
           </w:pPr>
-          <w:hyperlink w:anchor="_Toc146756438" w:history="1">
+          <w:hyperlink w:anchor="_Toc146766964" w:history="1">
+            <w:r>
+              <w:rPr>
+                <w:rStyle w:val="a5"/>
+                <w:noProof/>
+              </w:rPr>
+              <w:t>3.</w:t>
+            </w:r>
+            <w:r>
+              <w:rPr>
+                <w:rStyle w:val="a5"/>
+                <w:noProof/>
+                <w:lang w:val="en-US"/>
+              </w:rPr>
+              <w:t>4</w:t>
+            </w:r>
+            <w:r>
+              <w:rPr>
+                <w:rStyle w:val="a5"/>
+                <w:noProof/>
+              </w:rPr>
+              <w:t xml:space="preserve"> Реализация бизнес-логики</w:t>
+            </w:r>
+            <w:r>
+              <w:rPr>
+                <w:noProof/>
+                <w:webHidden/>
+              </w:rPr>
+              <w:tab/>
+            </w:r>
+            <w:r>
+              <w:rPr>
+                <w:noProof/>
+                <w:webHidden/>
+              </w:rPr>
+              <w:fldChar w:fldCharType="begin"/>
+            </w:r>
+            <w:r>
+              <w:rPr>
+                <w:noProof/>
+                <w:webHidden/>
+              </w:rPr>
+              <w:instrText xml:space="preserve"> PAGEREF _Toc146766964 \h </w:instrText>
+            </w:r>
+            <w:r>
+              <w:rPr>
+                <w:noProof/>
+                <w:webHidden/>
+              </w:rPr>
+            </w:r>
+            <w:r>
+              <w:rPr>
+                <w:noProof/>
+                <w:webHidden/>
+              </w:rPr>
+              <w:fldChar w:fldCharType="separate"/>
+            </w:r>
+            <w:r>
+              <w:rPr>
+                <w:noProof/>
+                <w:webHidden/>
+              </w:rPr>
+              <w:t>20</w:t>
+            </w:r>
+            <w:r>
+              <w:rPr>
+                <w:noProof/>
+                <w:webHidden/>
+              </w:rPr>
+              <w:fldChar w:fldCharType="end"/>
+            </w:r>
+          </w:hyperlink>
+        </w:p>
+        <w:p>
+          <w:pPr>
+            <w:pStyle w:val="11"/>
+            <w:rPr>
+              <w:rFonts w:asciiTheme="minorHAnsi" w:eastAsiaTheme="minorEastAsia" w:hAnsiTheme="minorHAnsi" w:cstheme="minorBidi"/>
+              <w:noProof/>
+              <w:kern w:val="2"/>
+              <w:sz w:val="22"/>
+              <w:szCs w:val="22"/>
+              <w14:ligatures w14:val="standardContextual"/>
+            </w:rPr>
+          </w:pPr>
+          <w:hyperlink w:anchor="_Toc146766965" w:history="1">
             <w:r>
               <w:rPr>
                 <w:rStyle w:val="a5"/>
@@ -2633,7 +2642,7 @@
                 <w:noProof/>
                 <w:webHidden/>
               </w:rPr>
-              <w:instrText xml:space="preserve"> PAGEREF _Toc146756438 \h </w:instrText>
+              <w:instrText xml:space="preserve"> PAGEREF _Toc146766965 \h </w:instrText>
             </w:r>
             <w:r>
               <w:rPr>
@@ -2667,7 +2676,6 @@
         <w:p>
           <w:pPr>
             <w:pStyle w:val="11"/>
-            <w:jc w:val="both"/>
             <w:rPr>
               <w:rFonts w:asciiTheme="minorHAnsi" w:eastAsiaTheme="minorEastAsia" w:hAnsiTheme="minorHAnsi" w:cstheme="minorBidi"/>
               <w:noProof/>
@@ -2677,7 +2685,7 @@
               <w14:ligatures w14:val="standardContextual"/>
             </w:rPr>
           </w:pPr>
-          <w:hyperlink w:anchor="_Toc146756439" w:history="1">
+          <w:hyperlink w:anchor="_Toc146766966" w:history="1">
             <w:r>
               <w:rPr>
                 <w:rStyle w:val="a5"/>
@@ -2706,7 +2714,7 @@
                 <w:noProof/>
                 <w:webHidden/>
               </w:rPr>
-              <w:instrText xml:space="preserve"> PAGEREF _Toc146756439 \h </w:instrText>
+              <w:instrText xml:space="preserve"> PAGEREF _Toc146766966 \h </w:instrText>
             </w:r>
             <w:r>
               <w:rPr>
@@ -2740,7 +2748,6 @@
         <w:p>
           <w:pPr>
             <w:pStyle w:val="11"/>
-            <w:jc w:val="both"/>
             <w:rPr>
               <w:rFonts w:asciiTheme="minorHAnsi" w:eastAsiaTheme="minorEastAsia" w:hAnsiTheme="minorHAnsi" w:cstheme="minorBidi"/>
               <w:noProof/>
@@ -2750,7 +2757,7 @@
               <w14:ligatures w14:val="standardContextual"/>
             </w:rPr>
           </w:pPr>
-          <w:hyperlink w:anchor="_Toc146756440" w:history="1">
+          <w:hyperlink w:anchor="_Toc146766967" w:history="1">
             <w:r>
               <w:rPr>
                 <w:rStyle w:val="a5"/>
@@ -2779,7 +2786,7 @@
                 <w:noProof/>
                 <w:webHidden/>
               </w:rPr>
-              <w:instrText xml:space="preserve"> PAGEREF _Toc146756440 \h </w:instrText>
+              <w:instrText xml:space="preserve"> PAGEREF _Toc146766967 \h </w:instrText>
             </w:r>
             <w:r>
               <w:rPr>
@@ -2863,7 +2870,7 @@
           <w:color w:val="000000" w:themeColor="text1"/>
         </w:rPr>
       </w:pPr>
-      <w:bookmarkStart w:id="17" w:name="_Toc146756428"/>
+      <w:bookmarkStart w:id="17" w:name="_Toc146766954"/>
       <w:r>
         <w:rPr>
           <w:color w:val="000000" w:themeColor="text1"/>
@@ -2883,12 +2890,6 @@
           <w:color w:val="000000" w:themeColor="text1"/>
         </w:rPr>
       </w:pPr>
-      <w:r>
-        <w:rPr>
-          <w:color w:val="000000" w:themeColor="text1"/>
-        </w:rPr>
-        <w:tab/>
-      </w:r>
       <w:r>
         <w:rPr>
           <w:color w:val="000000" w:themeColor="text1"/>
@@ -3339,7 +3340,7 @@
           <w:lang w:eastAsia="en-US"/>
         </w:rPr>
       </w:pPr>
-      <w:bookmarkStart w:id="18" w:name="_Toc146756429"/>
+      <w:bookmarkStart w:id="18" w:name="_Toc146766955"/>
       <w:r>
         <w:rPr>
           <w:b/>
@@ -4116,7 +4117,7 @@
         </w:rPr>
       </w:pPr>
       <w:bookmarkStart w:id="19" w:name="_Toc134775478"/>
-      <w:bookmarkStart w:id="20" w:name="_Toc146756430"/>
+      <w:bookmarkStart w:id="20" w:name="_Toc146766956"/>
       <w:r>
         <w:rPr>
           <w:b/>
@@ -4686,6 +4687,14 @@
           <w:lang w:eastAsia="en-US"/>
         </w:rPr>
         <w:t>Рисунок 1</w:t>
+      </w:r>
+      <w:r>
+        <w:rPr>
+          <w:color w:val="000000" w:themeColor="text1"/>
+          <w:szCs w:val="22"/>
+          <w:lang w:eastAsia="en-US"/>
+        </w:rPr>
+        <w:t>.1</w:t>
       </w:r>
       <w:r>
         <w:rPr>
@@ -4971,7 +4980,23 @@
           <w:szCs w:val="22"/>
           <w:lang w:eastAsia="en-US"/>
         </w:rPr>
-        <w:t>Рисунок 2</w:t>
+        <w:t xml:space="preserve">Рисунок </w:t>
+      </w:r>
+      <w:r>
+        <w:rPr>
+          <w:color w:val="000000" w:themeColor="text1"/>
+          <w:szCs w:val="22"/>
+          <w:lang w:eastAsia="en-US"/>
+        </w:rPr>
+        <w:t>1.</w:t>
+      </w:r>
+      <w:r>
+        <w:rPr>
+          <w:color w:val="000000" w:themeColor="text1"/>
+          <w:szCs w:val="22"/>
+          <w:lang w:eastAsia="en-US"/>
+        </w:rPr>
+        <w:t>2</w:t>
       </w:r>
       <w:r>
         <w:rPr>
@@ -5128,7 +5153,23 @@
           <w:szCs w:val="22"/>
           <w:lang w:eastAsia="en-US"/>
         </w:rPr>
-        <w:t>Рисунок 3 – Отфильтрованные вакансии</w:t>
+        <w:t xml:space="preserve">Рисунок </w:t>
+      </w:r>
+      <w:r>
+        <w:rPr>
+          <w:color w:val="000000" w:themeColor="text1"/>
+          <w:szCs w:val="22"/>
+          <w:lang w:eastAsia="en-US"/>
+        </w:rPr>
+        <w:t>1.</w:t>
+      </w:r>
+      <w:r>
+        <w:rPr>
+          <w:color w:val="000000" w:themeColor="text1"/>
+          <w:szCs w:val="22"/>
+          <w:lang w:eastAsia="en-US"/>
+        </w:rPr>
+        <w:t>3 – Отфильтрованные вакансии</w:t>
       </w:r>
     </w:p>
     <w:p>
@@ -5270,7 +5311,23 @@
           <w:szCs w:val="22"/>
           <w:lang w:eastAsia="en-US"/>
         </w:rPr>
-        <w:t>Рисунок 4 – Поиск потенциальных сотрудников</w:t>
+        <w:t xml:space="preserve">Рисунок </w:t>
+      </w:r>
+      <w:r>
+        <w:rPr>
+          <w:color w:val="000000" w:themeColor="text1"/>
+          <w:szCs w:val="22"/>
+          <w:lang w:eastAsia="en-US"/>
+        </w:rPr>
+        <w:t>1.</w:t>
+      </w:r>
+      <w:r>
+        <w:rPr>
+          <w:color w:val="000000" w:themeColor="text1"/>
+          <w:szCs w:val="22"/>
+          <w:lang w:eastAsia="en-US"/>
+        </w:rPr>
+        <w:t>4 – Поиск потенциальных сотрудников</w:t>
       </w:r>
     </w:p>
     <w:p>
@@ -5452,7 +5509,23 @@
           <w:szCs w:val="22"/>
           <w:lang w:eastAsia="en-US"/>
         </w:rPr>
-        <w:t>Рисунок 5 – Сопроводительное письмо для отклика на вакансию</w:t>
+        <w:t xml:space="preserve">Рисунок </w:t>
+      </w:r>
+      <w:r>
+        <w:rPr>
+          <w:color w:val="000000" w:themeColor="text1"/>
+          <w:szCs w:val="22"/>
+          <w:lang w:eastAsia="en-US"/>
+        </w:rPr>
+        <w:t>1.</w:t>
+      </w:r>
+      <w:r>
+        <w:rPr>
+          <w:color w:val="000000" w:themeColor="text1"/>
+          <w:szCs w:val="22"/>
+          <w:lang w:eastAsia="en-US"/>
+        </w:rPr>
+        <w:t>5 – Сопроводительное письмо для отклика на вакансию</w:t>
       </w:r>
     </w:p>
     <w:p>
@@ -5791,7 +5864,7 @@
           <w:lang w:eastAsia="en-US"/>
         </w:rPr>
       </w:pPr>
-      <w:bookmarkStart w:id="21" w:name="_Toc146756431"/>
+      <w:bookmarkStart w:id="21" w:name="_Toc146766957"/>
       <w:r>
         <w:rPr>
           <w:b/>
@@ -5831,7 +5904,7 @@
         </w:rPr>
       </w:pPr>
       <w:bookmarkStart w:id="22" w:name="_Toc134775480"/>
-      <w:bookmarkStart w:id="23" w:name="_Toc146756432"/>
+      <w:bookmarkStart w:id="23" w:name="_Toc146766958"/>
       <w:r>
         <w:rPr>
           <w:b/>
@@ -5988,7 +6061,7 @@
         </w:rPr>
       </w:pPr>
       <w:bookmarkStart w:id="24" w:name="_Toc134775481"/>
-      <w:bookmarkStart w:id="25" w:name="_Toc146756433"/>
+      <w:bookmarkStart w:id="25" w:name="_Toc146766959"/>
       <w:r>
         <w:rPr>
           <w:b/>
@@ -6605,7 +6678,7 @@
           <w:lang w:eastAsia="en-US"/>
         </w:rPr>
       </w:pPr>
-      <w:bookmarkStart w:id="26" w:name="_Toc146756434"/>
+      <w:bookmarkStart w:id="26" w:name="_Toc146766960"/>
       <w:r>
         <w:rPr>
           <w:b/>
@@ -6665,7 +6738,7 @@
           <w:lang w:eastAsia="en-US"/>
         </w:rPr>
       </w:pPr>
-      <w:bookmarkStart w:id="27" w:name="_Toc146756435"/>
+      <w:bookmarkStart w:id="27" w:name="_Toc146766961"/>
       <w:r>
         <w:rPr>
           <w:rFonts w:ascii="Times New Roman" w:hAnsi="Times New Roman" w:cs="Times New Roman"/>
@@ -8048,7 +8121,34 @@
           <w:szCs w:val="24"/>
           <w:lang w:val="en-US"/>
         </w:rPr>
-        <w:t xml:space="preserve">  postgres-data:</w:t>
+        <w:t xml:space="preserve">  postgres</w:t>
+      </w:r>
+      <w:r>
+        <w:rPr>
+          <w:rFonts w:ascii="Consolas" w:hAnsi="Consolas" w:cs="JetBrains Mono"/>
+          <w:sz w:val="24"/>
+          <w:szCs w:val="24"/>
+          <w:lang w:val="en-US"/>
+        </w:rPr>
+        <w:t>-</w:t>
+      </w:r>
+      <w:r>
+        <w:rPr>
+          <w:rFonts w:ascii="Consolas" w:hAnsi="Consolas" w:cs="JetBrains Mono"/>
+          <w:sz w:val="24"/>
+          <w:szCs w:val="24"/>
+          <w:lang w:val="en-US"/>
+        </w:rPr>
+        <w:t>data</w:t>
+      </w:r>
+      <w:r>
+        <w:rPr>
+          <w:rFonts w:ascii="Consolas" w:hAnsi="Consolas" w:cs="JetBrains Mono"/>
+          <w:sz w:val="24"/>
+          <w:szCs w:val="24"/>
+          <w:lang w:val="en-US"/>
+        </w:rPr>
+        <w:t>:</w:t>
       </w:r>
     </w:p>
     <w:p>
@@ -8068,7 +8168,7 @@
           <w:lang w:eastAsia="en-US"/>
         </w:rPr>
       </w:pPr>
-      <w:bookmarkStart w:id="28" w:name="_Toc146756436"/>
+      <w:bookmarkStart w:id="28" w:name="_Toc146766962"/>
       <w:r>
         <w:rPr>
           <w:b/>
@@ -8585,7 +8685,7 @@
         </w:rPr>
       </w:pPr>
       <w:bookmarkStart w:id="29" w:name="_Toc134775484"/>
-      <w:bookmarkStart w:id="30" w:name="_Toc146756437"/>
+      <w:bookmarkStart w:id="30" w:name="_Toc146766963"/>
       <w:r>
         <w:rPr>
           <w:b/>
@@ -8834,7 +8934,7 @@
       <w:pPr>
         <w:widowControl w:val="0"/>
         <w:spacing w:after="120" w:line="360" w:lineRule="auto"/>
-        <w:ind w:left="1" w:right="-69" w:firstLine="707"/>
+        <w:ind w:left="1" w:right="-69" w:hanging="1"/>
         <w:jc w:val="center"/>
         <w:rPr>
           <w:color w:val="000000" w:themeColor="text1"/>
@@ -8847,9 +8947,9 @@
         </w:rPr>
         <w:lastRenderedPageBreak/>
         <w:drawing>
-          <wp:inline distT="0" distB="0" distL="0" distR="0" wp14:anchorId="057909B4" wp14:editId="43D4258A">
-            <wp:extent cx="4461641" cy="3290662"/>
-            <wp:effectExtent l="0" t="0" r="0" b="5080"/>
+          <wp:inline distT="0" distB="0" distL="0" distR="0" wp14:anchorId="057909B4" wp14:editId="680D44D2">
+            <wp:extent cx="5888993" cy="4343400"/>
+            <wp:effectExtent l="0" t="0" r="0" b="0"/>
             <wp:docPr id="1275664455" name="Рисунок 1"/>
             <wp:cNvGraphicFramePr>
               <a:graphicFrameLocks xmlns:a="http://schemas.openxmlformats.org/drawingml/2006/main" noChangeAspect="1"/>
@@ -8870,7 +8970,7 @@
                   <pic:spPr>
                     <a:xfrm>
                       <a:off x="0" y="0"/>
-                      <a:ext cx="4473038" cy="3299068"/>
+                      <a:ext cx="5953292" cy="4390823"/>
                     </a:xfrm>
                     <a:prstGeom prst="rect">
                       <a:avLst/>
@@ -8887,7 +8987,7 @@
       <w:pPr>
         <w:widowControl w:val="0"/>
         <w:spacing w:after="120" w:line="360" w:lineRule="auto"/>
-        <w:ind w:right="-68" w:firstLine="709"/>
+        <w:ind w:right="-68"/>
         <w:jc w:val="center"/>
         <w:rPr>
           <w:color w:val="000000" w:themeColor="text1"/>
@@ -9120,9 +9220,9 @@
           <w:color w:val="000000" w:themeColor="text1"/>
         </w:rPr>
         <w:drawing>
-          <wp:inline distT="0" distB="0" distL="0" distR="0" wp14:anchorId="515C5BE8" wp14:editId="551CDE45">
-            <wp:extent cx="5470635" cy="2183224"/>
-            <wp:effectExtent l="0" t="0" r="0" b="7620"/>
+          <wp:inline distT="0" distB="0" distL="0" distR="0" wp14:anchorId="515C5BE8" wp14:editId="26585572">
+            <wp:extent cx="6000937" cy="2394857"/>
+            <wp:effectExtent l="0" t="0" r="0" b="5715"/>
             <wp:docPr id="990658322" name="Рисунок 1"/>
             <wp:cNvGraphicFramePr>
               <a:graphicFrameLocks xmlns:a="http://schemas.openxmlformats.org/drawingml/2006/main" noChangeAspect="1"/>
@@ -9143,7 +9243,7 @@
                   <pic:spPr>
                     <a:xfrm>
                       <a:off x="0" y="0"/>
-                      <a:ext cx="5480646" cy="2187219"/>
+                      <a:ext cx="6019021" cy="2402074"/>
                     </a:xfrm>
                     <a:prstGeom prst="rect">
                       <a:avLst/>
@@ -9278,7 +9378,19 @@
         <w:rPr>
           <w:color w:val="000000" w:themeColor="text1"/>
         </w:rPr>
-        <w:t>, рисунок 3.4:</w:t>
+        <w:t>, рис</w:t>
+      </w:r>
+      <w:r>
+        <w:rPr>
+          <w:color w:val="000000" w:themeColor="text1"/>
+        </w:rPr>
+        <w:t>.</w:t>
+      </w:r>
+      <w:r>
+        <w:rPr>
+          <w:color w:val="000000" w:themeColor="text1"/>
+        </w:rPr>
+        <w:t xml:space="preserve"> 3.4:</w:t>
       </w:r>
     </w:p>
     <w:p>
@@ -9534,9 +9646,9 @@
           <w:color w:val="000000" w:themeColor="text1"/>
         </w:rPr>
         <w:drawing>
-          <wp:inline distT="0" distB="0" distL="0" distR="0" wp14:anchorId="3FF6A293" wp14:editId="7C8F88E5">
-            <wp:extent cx="5155324" cy="2743003"/>
-            <wp:effectExtent l="0" t="0" r="7620" b="635"/>
+          <wp:inline distT="0" distB="0" distL="0" distR="0" wp14:anchorId="3FF6A293" wp14:editId="2A12C4B1">
+            <wp:extent cx="5625866" cy="2993366"/>
+            <wp:effectExtent l="0" t="0" r="0" b="0"/>
             <wp:docPr id="882387081" name="Рисунок 1"/>
             <wp:cNvGraphicFramePr>
               <a:graphicFrameLocks xmlns:a="http://schemas.openxmlformats.org/drawingml/2006/main" noChangeAspect="1"/>
@@ -9557,7 +9669,7 @@
                   <pic:spPr>
                     <a:xfrm>
                       <a:off x="0" y="0"/>
-                      <a:ext cx="5163728" cy="2747475"/>
+                      <a:ext cx="5662425" cy="3012818"/>
                     </a:xfrm>
                     <a:prstGeom prst="rect">
                       <a:avLst/>
@@ -9684,9 +9796,9 @@
         </w:rPr>
         <w:lastRenderedPageBreak/>
         <w:drawing>
-          <wp:inline distT="0" distB="0" distL="0" distR="0" wp14:anchorId="3DD8862A" wp14:editId="42779151">
-            <wp:extent cx="5466824" cy="2490871"/>
-            <wp:effectExtent l="0" t="0" r="635" b="5080"/>
+          <wp:inline distT="0" distB="0" distL="0" distR="0" wp14:anchorId="3DD8862A" wp14:editId="03E23147">
+            <wp:extent cx="5941186" cy="2732314"/>
+            <wp:effectExtent l="0" t="0" r="2540" b="0"/>
             <wp:docPr id="316966418" name="Рисунок 1"/>
             <wp:cNvGraphicFramePr>
               <a:graphicFrameLocks xmlns:a="http://schemas.openxmlformats.org/drawingml/2006/main" noChangeAspect="1"/>
@@ -9698,20 +9810,27 @@
                     <pic:cNvPr id="316966418" name=""/>
                     <pic:cNvPicPr/>
                   </pic:nvPicPr>
-                  <pic:blipFill>
+                  <pic:blipFill rotWithShape="1">
                     <a:blip r:embed="rId22"/>
-                    <a:stretch>
-                      <a:fillRect/>
-                    </a:stretch>
+                    <a:srcRect l="926"/>
+                    <a:stretch/>
                   </pic:blipFill>
-                  <pic:spPr>
+                  <pic:spPr bwMode="auto">
                     <a:xfrm>
                       <a:off x="0" y="0"/>
-                      <a:ext cx="5476809" cy="2495421"/>
+                      <a:ext cx="6014961" cy="2766243"/>
                     </a:xfrm>
                     <a:prstGeom prst="rect">
                       <a:avLst/>
                     </a:prstGeom>
+                    <a:ln>
+                      <a:noFill/>
+                    </a:ln>
+                    <a:extLst>
+                      <a:ext uri="{53640926-AAD7-44D8-BBD7-CCE9431645EC}">
+                        <a14:shadowObscured xmlns:a14="http://schemas.microsoft.com/office/drawing/2010/main"/>
+                      </a:ext>
+                    </a:extLst>
                   </pic:spPr>
                 </pic:pic>
               </a:graphicData>
@@ -9803,7 +9922,13 @@
         <w:rPr>
           <w:color w:val="000000" w:themeColor="text1"/>
         </w:rPr>
-        <w:t>-заголовке</w:t>
+        <w:t xml:space="preserve"> </w:t>
+      </w:r>
+      <w:r>
+        <w:rPr>
+          <w:color w:val="000000" w:themeColor="text1"/>
+        </w:rPr>
+        <w:t>заголовке</w:t>
       </w:r>
       <w:r>
         <w:rPr>
@@ -9839,7 +9964,19 @@
         <w:rPr>
           <w:color w:val="000000" w:themeColor="text1"/>
         </w:rPr>
-        <w:t>предоставлять доступ к эндпоинту по различным условиям.</w:t>
+        <w:t>предоставлять доступ к эндпоинт</w:t>
+      </w:r>
+      <w:r>
+        <w:rPr>
+          <w:color w:val="000000" w:themeColor="text1"/>
+        </w:rPr>
+        <w:t>ам</w:t>
+      </w:r>
+      <w:r>
+        <w:rPr>
+          <w:color w:val="000000" w:themeColor="text1"/>
+        </w:rPr>
+        <w:t xml:space="preserve"> по различным условиям.</w:t>
       </w:r>
       <w:r>
         <w:rPr>
@@ -9895,9 +10032,9 @@
           <w:color w:val="000000" w:themeColor="text1"/>
         </w:rPr>
         <w:drawing>
-          <wp:inline distT="0" distB="0" distL="0" distR="0" wp14:anchorId="5EBA3F91" wp14:editId="682F746C">
-            <wp:extent cx="5127866" cy="2929583"/>
-            <wp:effectExtent l="0" t="0" r="0" b="4445"/>
+          <wp:inline distT="0" distB="0" distL="0" distR="0" wp14:anchorId="5EBA3F91" wp14:editId="09B0E488">
+            <wp:extent cx="5949184" cy="3398808"/>
+            <wp:effectExtent l="0" t="0" r="0" b="0"/>
             <wp:docPr id="845857263" name="Рисунок 1"/>
             <wp:cNvGraphicFramePr>
               <a:graphicFrameLocks xmlns:a="http://schemas.openxmlformats.org/drawingml/2006/main" noChangeAspect="1"/>
@@ -9918,7 +10055,7 @@
                   <pic:spPr>
                     <a:xfrm>
                       <a:off x="0" y="0"/>
-                      <a:ext cx="5142369" cy="2937869"/>
+                      <a:ext cx="6015293" cy="3436576"/>
                     </a:xfrm>
                     <a:prstGeom prst="rect">
                       <a:avLst/>
@@ -9968,6 +10105,89 @@
     </w:p>
     <w:p>
       <w:pPr>
+        <w:pStyle w:val="2"/>
+        <w:spacing w:before="120" w:line="360" w:lineRule="auto"/>
+        <w:ind w:firstLine="709"/>
+        <w:jc w:val="both"/>
+        <w:rPr>
+          <w:rFonts w:ascii="Times New Roman" w:hAnsi="Times New Roman" w:cs="Times New Roman"/>
+          <w:color w:val="000000" w:themeColor="text1"/>
+          <w:sz w:val="28"/>
+          <w:szCs w:val="28"/>
+        </w:rPr>
+      </w:pPr>
+      <w:bookmarkStart w:id="31" w:name="_Toc146766964"/>
+      <w:r>
+        <w:rPr>
+          <w:rFonts w:ascii="Times New Roman" w:hAnsi="Times New Roman" w:cs="Times New Roman"/>
+          <w:b/>
+          <w:bCs/>
+          <w:color w:val="000000" w:themeColor="text1"/>
+          <w:sz w:val="28"/>
+          <w:szCs w:val="28"/>
+        </w:rPr>
+        <w:lastRenderedPageBreak/>
+        <w:t>3.</w:t>
+      </w:r>
+      <w:r>
+        <w:rPr>
+          <w:rFonts w:ascii="Times New Roman" w:hAnsi="Times New Roman" w:cs="Times New Roman"/>
+          <w:b/>
+          <w:bCs/>
+          <w:color w:val="000000" w:themeColor="text1"/>
+          <w:sz w:val="28"/>
+          <w:szCs w:val="28"/>
+        </w:rPr>
+        <w:t>4</w:t>
+      </w:r>
+      <w:r>
+        <w:rPr>
+          <w:rFonts w:ascii="Times New Roman" w:hAnsi="Times New Roman" w:cs="Times New Roman"/>
+          <w:b/>
+          <w:bCs/>
+          <w:color w:val="000000" w:themeColor="text1"/>
+          <w:sz w:val="28"/>
+          <w:szCs w:val="28"/>
+        </w:rPr>
+        <w:t xml:space="preserve"> </w:t>
+      </w:r>
+      <w:r>
+        <w:rPr>
+          <w:rFonts w:ascii="Times New Roman" w:hAnsi="Times New Roman" w:cs="Times New Roman"/>
+          <w:b/>
+          <w:bCs/>
+          <w:color w:val="000000" w:themeColor="text1"/>
+          <w:sz w:val="28"/>
+          <w:szCs w:val="28"/>
+        </w:rPr>
+        <w:t>Реализация</w:t>
+      </w:r>
+      <w:r>
+        <w:rPr>
+          <w:rFonts w:ascii="Times New Roman" w:hAnsi="Times New Roman" w:cs="Times New Roman"/>
+          <w:b/>
+          <w:bCs/>
+          <w:color w:val="000000" w:themeColor="text1"/>
+          <w:sz w:val="28"/>
+          <w:szCs w:val="28"/>
+        </w:rPr>
+        <w:t xml:space="preserve"> бизнес-</w:t>
+      </w:r>
+      <w:r>
+        <w:rPr>
+          <w:rFonts w:ascii="Times New Roman" w:hAnsi="Times New Roman" w:cs="Times New Roman"/>
+          <w:b/>
+          <w:bCs/>
+          <w:color w:val="000000" w:themeColor="text1"/>
+          <w:sz w:val="28"/>
+          <w:szCs w:val="28"/>
+        </w:rPr>
+        <w:t>логики</w:t>
+      </w:r>
+      <w:bookmarkEnd w:id="31"/>
+    </w:p>
+    <w:p>
+      <w:pPr>
         <w:widowControl w:val="0"/>
         <w:spacing w:after="120" w:line="360" w:lineRule="auto"/>
         <w:ind w:firstLine="709"/>
@@ -9978,81 +10198,35 @@
       </w:pPr>
       <w:r>
         <w:rPr>
-          <w:b/>
-          <w:bCs/>
-          <w:color w:val="000000" w:themeColor="text1"/>
-        </w:rPr>
-        <w:t>3.</w:t>
-      </w:r>
-      <w:r>
-        <w:rPr>
-          <w:b/>
-          <w:bCs/>
-          <w:color w:val="000000" w:themeColor="text1"/>
-        </w:rPr>
-        <w:t>3</w:t>
-      </w:r>
-      <w:r>
-        <w:rPr>
-          <w:b/>
-          <w:bCs/>
+          <w:color w:val="000000" w:themeColor="text1"/>
+        </w:rPr>
+        <w:t>С</w:t>
+      </w:r>
+      <w:r>
+        <w:rPr>
+          <w:color w:val="000000" w:themeColor="text1"/>
+        </w:rPr>
+        <w:t xml:space="preserve">ущности базы данных разработаны, используя </w:t>
+      </w:r>
+      <w:r>
+        <w:rPr>
+          <w:color w:val="000000" w:themeColor="text1"/>
+          <w:lang w:val="en-US"/>
+        </w:rPr>
+        <w:t>Spring</w:t>
+      </w:r>
+      <w:r>
+        <w:rPr>
           <w:color w:val="000000" w:themeColor="text1"/>
         </w:rPr>
         <w:t xml:space="preserve"> </w:t>
       </w:r>
       <w:r>
         <w:rPr>
-          <w:b/>
-          <w:bCs/>
-          <w:color w:val="000000" w:themeColor="text1"/>
-        </w:rPr>
-        <w:t>Реализация</w:t>
-      </w:r>
-      <w:r>
-        <w:rPr>
-          <w:b/>
-          <w:bCs/>
-          <w:color w:val="000000" w:themeColor="text1"/>
-        </w:rPr>
-        <w:t xml:space="preserve"> бизнес-</w:t>
-      </w:r>
-      <w:r>
-        <w:rPr>
-          <w:b/>
-          <w:bCs/>
-          <w:color w:val="000000" w:themeColor="text1"/>
-        </w:rPr>
-        <w:t>логики</w:t>
-      </w:r>
-    </w:p>
-    <w:p>
-      <w:pPr>
-        <w:widowControl w:val="0"/>
-        <w:spacing w:after="120" w:line="360" w:lineRule="auto"/>
-        <w:ind w:firstLine="709"/>
-        <w:jc w:val="both"/>
-        <w:rPr>
-          <w:color w:val="000000" w:themeColor="text1"/>
-        </w:rPr>
-      </w:pPr>
-      <w:r>
-        <w:rPr>
-          <w:color w:val="000000" w:themeColor="text1"/>
-        </w:rPr>
-        <w:t>С</w:t>
-      </w:r>
-      <w:r>
-        <w:rPr>
-          <w:color w:val="000000" w:themeColor="text1"/>
-        </w:rPr>
-        <w:t xml:space="preserve">ущности базы данных разработаны, используя </w:t>
-      </w:r>
-      <w:r>
-        <w:rPr>
-          <w:color w:val="000000" w:themeColor="text1"/>
-          <w:lang w:val="en-US"/>
-        </w:rPr>
-        <w:t>Spring</w:t>
+          <w:color w:val="000000" w:themeColor="text1"/>
+          <w:lang w:val="en-US"/>
+        </w:rPr>
+        <w:t>Data</w:t>
       </w:r>
       <w:r>
         <w:rPr>
@@ -10065,7 +10239,7 @@
           <w:color w:val="000000" w:themeColor="text1"/>
           <w:lang w:val="en-US"/>
         </w:rPr>
-        <w:t>ORM</w:t>
+        <w:t>JPA</w:t>
       </w:r>
       <w:r>
         <w:rPr>
@@ -10077,14 +10251,7 @@
         <w:rPr>
           <w:color w:val="000000" w:themeColor="text1"/>
         </w:rPr>
-        <w:t xml:space="preserve">ключами и для них настроено </w:t>
-      </w:r>
-      <w:r>
-        <w:rPr>
-          <w:color w:val="000000" w:themeColor="text1"/>
-        </w:rPr>
-        <w:lastRenderedPageBreak/>
-        <w:t>каскадное удаление. Пример реализации сущности региона, рисунок 3.8:</w:t>
+        <w:t>ключами и для них настроено каскадное удаление. Пример реализации сущности региона, рисунок 3.8:</w:t>
       </w:r>
     </w:p>
     <w:p>
@@ -10177,6 +10344,323 @@
         <w:rPr>
           <w:color w:val="000000" w:themeColor="text1"/>
         </w:rPr>
+        <w:t>Взаимодействие</w:t>
+      </w:r>
+      <w:r>
+        <w:rPr>
+          <w:color w:val="000000" w:themeColor="text1"/>
+        </w:rPr>
+        <w:t xml:space="preserve"> </w:t>
+      </w:r>
+      <w:r>
+        <w:rPr>
+          <w:color w:val="000000" w:themeColor="text1"/>
+        </w:rPr>
+        <w:t>с</w:t>
+      </w:r>
+      <w:r>
+        <w:rPr>
+          <w:color w:val="000000" w:themeColor="text1"/>
+        </w:rPr>
+        <w:t xml:space="preserve"> </w:t>
+      </w:r>
+      <w:r>
+        <w:rPr>
+          <w:color w:val="000000" w:themeColor="text1"/>
+        </w:rPr>
+        <w:t>базой</w:t>
+      </w:r>
+      <w:r>
+        <w:rPr>
+          <w:color w:val="000000" w:themeColor="text1"/>
+        </w:rPr>
+        <w:t xml:space="preserve"> </w:t>
+      </w:r>
+      <w:r>
+        <w:rPr>
+          <w:color w:val="000000" w:themeColor="text1"/>
+        </w:rPr>
+        <w:t>данных</w:t>
+      </w:r>
+      <w:r>
+        <w:rPr>
+          <w:color w:val="000000" w:themeColor="text1"/>
+        </w:rPr>
+        <w:t xml:space="preserve"> </w:t>
+      </w:r>
+      <w:r>
+        <w:rPr>
+          <w:color w:val="000000" w:themeColor="text1"/>
+        </w:rPr>
+        <w:t>реализовано</w:t>
+      </w:r>
+      <w:r>
+        <w:rPr>
+          <w:color w:val="000000" w:themeColor="text1"/>
+        </w:rPr>
+        <w:t xml:space="preserve">, </w:t>
+      </w:r>
+      <w:r>
+        <w:rPr>
+          <w:color w:val="000000" w:themeColor="text1"/>
+        </w:rPr>
+        <w:t>используя</w:t>
+      </w:r>
+      <w:r>
+        <w:rPr>
+          <w:color w:val="000000" w:themeColor="text1"/>
+        </w:rPr>
+        <w:t xml:space="preserve"> </w:t>
+      </w:r>
+      <w:r>
+        <w:rPr>
+          <w:color w:val="000000" w:themeColor="text1"/>
+          <w:lang w:val="en-US"/>
+        </w:rPr>
+        <w:t>Spring</w:t>
+      </w:r>
+      <w:r>
+        <w:rPr>
+          <w:color w:val="000000" w:themeColor="text1"/>
+        </w:rPr>
+        <w:t xml:space="preserve"> </w:t>
+      </w:r>
+      <w:r>
+        <w:rPr>
+          <w:color w:val="000000" w:themeColor="text1"/>
+          <w:lang w:val="en-US"/>
+        </w:rPr>
+        <w:t>Data</w:t>
+      </w:r>
+      <w:r>
+        <w:rPr>
+          <w:color w:val="000000" w:themeColor="text1"/>
+        </w:rPr>
+        <w:t xml:space="preserve"> </w:t>
+      </w:r>
+      <w:r>
+        <w:rPr>
+          <w:color w:val="000000" w:themeColor="text1"/>
+          <w:lang w:val="en-US"/>
+        </w:rPr>
+        <w:t>JpaRepository</w:t>
+      </w:r>
+      <w:r>
+        <w:rPr>
+          <w:color w:val="000000" w:themeColor="text1"/>
+        </w:rPr>
+        <w:t xml:space="preserve">. </w:t>
+      </w:r>
+      <w:r>
+        <w:rPr>
+          <w:color w:val="000000" w:themeColor="text1"/>
+        </w:rPr>
+        <w:t>Репозитории автоматически</w:t>
+      </w:r>
+      <w:r>
+        <w:rPr>
+          <w:color w:val="000000" w:themeColor="text1"/>
+        </w:rPr>
+        <w:t xml:space="preserve"> для</w:t>
+      </w:r>
+      <w:r>
+        <w:rPr>
+          <w:color w:val="000000" w:themeColor="text1"/>
+        </w:rPr>
+        <w:t xml:space="preserve"> каждой сущности </w:t>
+      </w:r>
+      <w:r>
+        <w:rPr>
+          <w:color w:val="000000" w:themeColor="text1"/>
+        </w:rPr>
+        <w:t>создают</w:t>
+      </w:r>
+      <w:r>
+        <w:rPr>
+          <w:color w:val="000000" w:themeColor="text1"/>
+        </w:rPr>
+        <w:t xml:space="preserve"> </w:t>
+      </w:r>
+      <w:r>
+        <w:rPr>
+          <w:color w:val="000000" w:themeColor="text1"/>
+          <w:lang w:val="en-US"/>
+        </w:rPr>
+        <w:t>CRUD</w:t>
+      </w:r>
+      <w:r>
+        <w:rPr>
+          <w:color w:val="000000" w:themeColor="text1"/>
+        </w:rPr>
+        <w:t>-</w:t>
+      </w:r>
+      <w:r>
+        <w:rPr>
+          <w:color w:val="000000" w:themeColor="text1"/>
+        </w:rPr>
+        <w:t>методы</w:t>
+      </w:r>
+      <w:r>
+        <w:rPr>
+          <w:color w:val="000000" w:themeColor="text1"/>
+        </w:rPr>
+        <w:t xml:space="preserve">. Дополнительные методы для </w:t>
+      </w:r>
+      <w:r>
+        <w:rPr>
+          <w:color w:val="000000" w:themeColor="text1"/>
+        </w:rPr>
+        <w:t>запросов к базе данных можно создать</w:t>
+      </w:r>
+      <w:r>
+        <w:rPr>
+          <w:color w:val="000000" w:themeColor="text1"/>
+        </w:rPr>
+        <w:t>, написав</w:t>
+      </w:r>
+      <w:r>
+        <w:rPr>
+          <w:color w:val="000000" w:themeColor="text1"/>
+        </w:rPr>
+        <w:t xml:space="preserve"> соответствующие</w:t>
+      </w:r>
+      <w:r>
+        <w:rPr>
+          <w:color w:val="000000" w:themeColor="text1"/>
+        </w:rPr>
+        <w:t xml:space="preserve"> спецификации</w:t>
+      </w:r>
+      <w:r>
+        <w:rPr>
+          <w:color w:val="000000" w:themeColor="text1"/>
+        </w:rPr>
+        <w:t xml:space="preserve"> метод</w:t>
+      </w:r>
+      <w:r>
+        <w:rPr>
+          <w:color w:val="000000" w:themeColor="text1"/>
+        </w:rPr>
+        <w:t>ов</w:t>
+      </w:r>
+      <w:r>
+        <w:rPr>
+          <w:color w:val="000000" w:themeColor="text1"/>
+        </w:rPr>
+        <w:t xml:space="preserve">, используя </w:t>
+      </w:r>
+      <w:r>
+        <w:rPr>
+          <w:color w:val="000000" w:themeColor="text1"/>
+        </w:rPr>
+        <w:t xml:space="preserve">предопределенные ключевые слова. Например, на рисунке 3.9 показаны </w:t>
+      </w:r>
+      <w:r>
+        <w:rPr>
+          <w:color w:val="000000" w:themeColor="text1"/>
+        </w:rPr>
+        <w:t xml:space="preserve">пользовательские методы к сущности </w:t>
+      </w:r>
+      <w:r>
+        <w:rPr>
+          <w:color w:val="000000" w:themeColor="text1"/>
+        </w:rPr>
+        <w:t>компании</w:t>
+      </w:r>
+      <w:r>
+        <w:rPr>
+          <w:color w:val="000000" w:themeColor="text1"/>
+        </w:rPr>
+        <w:t>:</w:t>
+      </w:r>
+    </w:p>
+    <w:p>
+      <w:pPr>
+        <w:widowControl w:val="0"/>
+        <w:spacing w:after="120" w:line="360" w:lineRule="auto"/>
+        <w:ind w:right="-68"/>
+        <w:jc w:val="center"/>
+        <w:rPr>
+          <w:color w:val="000000" w:themeColor="text1"/>
+        </w:rPr>
+      </w:pPr>
+      <w:r>
+        <w:rPr>
+          <w:noProof/>
+          <w:color w:val="000000" w:themeColor="text1"/>
+        </w:rPr>
+        <w:drawing>
+          <wp:inline distT="0" distB="0" distL="0" distR="0" wp14:anchorId="6083E1EE" wp14:editId="5EA23192">
+            <wp:extent cx="4822371" cy="1810064"/>
+            <wp:effectExtent l="0" t="0" r="0" b="0"/>
+            <wp:docPr id="1466306530" name="Рисунок 1"/>
+            <wp:cNvGraphicFramePr>
+              <a:graphicFrameLocks xmlns:a="http://schemas.openxmlformats.org/drawingml/2006/main" noChangeAspect="1"/>
+            </wp:cNvGraphicFramePr>
+            <a:graphic xmlns:a="http://schemas.openxmlformats.org/drawingml/2006/main">
+              <a:graphicData uri="http://schemas.openxmlformats.org/drawingml/2006/picture">
+                <pic:pic xmlns:pic="http://schemas.openxmlformats.org/drawingml/2006/picture">
+                  <pic:nvPicPr>
+                    <pic:cNvPr id="1466306530" name=""/>
+                    <pic:cNvPicPr/>
+                  </pic:nvPicPr>
+                  <pic:blipFill>
+                    <a:blip r:embed="rId25"/>
+                    <a:stretch>
+                      <a:fillRect/>
+                    </a:stretch>
+                  </pic:blipFill>
+                  <pic:spPr>
+                    <a:xfrm>
+                      <a:off x="0" y="0"/>
+                      <a:ext cx="4853116" cy="1821604"/>
+                    </a:xfrm>
+                    <a:prstGeom prst="rect">
+                      <a:avLst/>
+                    </a:prstGeom>
+                  </pic:spPr>
+                </pic:pic>
+              </a:graphicData>
+            </a:graphic>
+          </wp:inline>
+        </w:drawing>
+      </w:r>
+    </w:p>
+    <w:p>
+      <w:pPr>
+        <w:widowControl w:val="0"/>
+        <w:spacing w:after="120" w:line="360" w:lineRule="auto"/>
+        <w:ind w:right="-68"/>
+        <w:jc w:val="center"/>
+        <w:rPr>
+          <w:color w:val="000000" w:themeColor="text1"/>
+        </w:rPr>
+      </w:pPr>
+      <w:r>
+        <w:rPr>
+          <w:color w:val="000000" w:themeColor="text1"/>
+        </w:rPr>
+        <w:t xml:space="preserve">Рисунок 3.9 – Листинг </w:t>
+      </w:r>
+      <w:r>
+        <w:rPr>
+          <w:color w:val="000000" w:themeColor="text1"/>
+          <w:lang w:val="en-US"/>
+        </w:rPr>
+        <w:t>CompanyRepository</w:t>
+      </w:r>
+    </w:p>
+    <w:p>
+      <w:pPr>
+        <w:widowControl w:val="0"/>
+        <w:spacing w:after="120" w:line="360" w:lineRule="auto"/>
+        <w:ind w:right="-68" w:firstLine="709"/>
+        <w:jc w:val="both"/>
+      </w:pPr>
+      <w:r>
+        <w:rPr>
+          <w:color w:val="000000" w:themeColor="text1"/>
+        </w:rPr>
+        <w:lastRenderedPageBreak/>
         <w:t>Для работы с репозиториями для сущности региона</w:t>
       </w:r>
       <w:r>
@@ -10217,7 +10701,7 @@
                     <pic:cNvPicPr/>
                   </pic:nvPicPr>
                   <pic:blipFill>
-                    <a:blip r:embed="rId25"/>
+                    <a:blip r:embed="rId26"/>
                     <a:stretch>
                       <a:fillRect/>
                     </a:stretch>
@@ -10252,7 +10736,19 @@
         <w:rPr>
           <w:color w:val="000000" w:themeColor="text1"/>
         </w:rPr>
-        <w:t xml:space="preserve">Рисунок 3.9 – Листинг </w:t>
+        <w:t>Рисунок 3.</w:t>
+      </w:r>
+      <w:r>
+        <w:rPr>
+          <w:color w:val="000000" w:themeColor="text1"/>
+        </w:rPr>
+        <w:t>10</w:t>
+      </w:r>
+      <w:r>
+        <w:rPr>
+          <w:color w:val="000000" w:themeColor="text1"/>
+        </w:rPr>
+        <w:t xml:space="preserve"> – Листинг </w:t>
       </w:r>
       <w:r>
         <w:rPr>
@@ -10301,14 +10797,7 @@
         <w:rPr>
           <w:color w:val="000000" w:themeColor="text1"/>
         </w:rPr>
-        <w:t xml:space="preserve"> для создания новых объектов, </w:t>
-      </w:r>
-      <w:r>
-        <w:rPr>
-          <w:color w:val="000000" w:themeColor="text1"/>
-        </w:rPr>
-        <w:lastRenderedPageBreak/>
-        <w:t>их изменения</w:t>
+        <w:t xml:space="preserve"> для создания новых объектов, их изменения</w:t>
       </w:r>
       <w:r>
         <w:rPr>
@@ -10391,9 +10880,9 @@
           <w:color w:val="000000" w:themeColor="text1"/>
         </w:rPr>
         <w:drawing>
-          <wp:inline distT="0" distB="0" distL="0" distR="0" wp14:anchorId="3C3380FF" wp14:editId="28F11032">
-            <wp:extent cx="5225415" cy="1268646"/>
-            <wp:effectExtent l="0" t="0" r="0" b="8255"/>
+          <wp:inline distT="0" distB="0" distL="0" distR="0" wp14:anchorId="3C3380FF" wp14:editId="1A9B1843">
+            <wp:extent cx="5918491" cy="1436914"/>
+            <wp:effectExtent l="0" t="0" r="6350" b="0"/>
             <wp:docPr id="835373573" name="Рисунок 1"/>
             <wp:cNvGraphicFramePr>
               <a:graphicFrameLocks xmlns:a="http://schemas.openxmlformats.org/drawingml/2006/main" noChangeAspect="1"/>
@@ -10406,7 +10895,7 @@
                     <pic:cNvPicPr/>
                   </pic:nvPicPr>
                   <pic:blipFill>
-                    <a:blip r:embed="rId26"/>
+                    <a:blip r:embed="rId27"/>
                     <a:stretch>
                       <a:fillRect/>
                     </a:stretch>
@@ -10414,7 +10903,7 @@
                   <pic:spPr>
                     <a:xfrm>
                       <a:off x="0" y="0"/>
-                      <a:ext cx="5240736" cy="1272366"/>
+                      <a:ext cx="6044676" cy="1467550"/>
                     </a:xfrm>
                     <a:prstGeom prst="rect">
                       <a:avLst/>
@@ -10441,7 +10930,19 @@
         <w:rPr>
           <w:color w:val="000000" w:themeColor="text1"/>
         </w:rPr>
-        <w:t xml:space="preserve">Рисунок 3.10 – Листинг </w:t>
+        <w:t>Рисунок 3.1</w:t>
+      </w:r>
+      <w:r>
+        <w:rPr>
+          <w:color w:val="000000" w:themeColor="text1"/>
+        </w:rPr>
+        <w:t>1</w:t>
+      </w:r>
+      <w:r>
+        <w:rPr>
+          <w:color w:val="000000" w:themeColor="text1"/>
+        </w:rPr>
+        <w:t xml:space="preserve"> – Листинг </w:t>
       </w:r>
       <w:r>
         <w:rPr>
@@ -10515,20 +11016,8 @@
       <w:r>
         <w:rPr>
           <w:color w:val="000000" w:themeColor="text1"/>
-          <w:lang w:val="en-US"/>
-        </w:rPr>
-        <w:t>URL</w:t>
-      </w:r>
-      <w:r>
-        <w:rPr>
-          <w:color w:val="000000" w:themeColor="text1"/>
-        </w:rPr>
-        <w:t xml:space="preserve"> </w:t>
-      </w:r>
-      <w:r>
-        <w:rPr>
-          <w:color w:val="000000" w:themeColor="text1"/>
-        </w:rPr>
+        </w:rPr>
+        <w:lastRenderedPageBreak/>
         <w:t xml:space="preserve">будет записан </w:t>
       </w:r>
       <w:r>
@@ -10576,7 +11065,7 @@
                     <pic:cNvPicPr/>
                   </pic:nvPicPr>
                   <pic:blipFill>
-                    <a:blip r:embed="rId27"/>
+                    <a:blip r:embed="rId28"/>
                     <a:stretch>
                       <a:fillRect/>
                     </a:stretch>
@@ -10611,7 +11100,19 @@
         <w:rPr>
           <w:color w:val="000000" w:themeColor="text1"/>
         </w:rPr>
-        <w:t xml:space="preserve">Рисунок 3.11 – Пример запроса в </w:t>
+        <w:t>Рисунок 3.1</w:t>
+      </w:r>
+      <w:r>
+        <w:rPr>
+          <w:color w:val="000000" w:themeColor="text1"/>
+        </w:rPr>
+        <w:t>2</w:t>
+      </w:r>
+      <w:r>
+        <w:rPr>
+          <w:color w:val="000000" w:themeColor="text1"/>
+        </w:rPr>
+        <w:t xml:space="preserve"> – Пример запроса в </w:t>
       </w:r>
       <w:r>
         <w:rPr>
@@ -10692,7 +11193,7 @@
       <w:pPr>
         <w:widowControl w:val="0"/>
         <w:spacing w:after="120" w:line="360" w:lineRule="auto"/>
-        <w:ind w:right="-68" w:firstLine="709"/>
+        <w:ind w:right="-68"/>
         <w:jc w:val="center"/>
         <w:rPr>
           <w:color w:val="000000" w:themeColor="text1"/>
@@ -10707,11 +11208,10 @@
           <w:szCs w:val="22"/>
           <w:lang w:eastAsia="en-US"/>
         </w:rPr>
-        <w:lastRenderedPageBreak/>
         <w:drawing>
-          <wp:inline distT="0" distB="0" distL="0" distR="0" wp14:anchorId="3E8E7327" wp14:editId="473EAF5B">
-            <wp:extent cx="4360244" cy="4223784"/>
-            <wp:effectExtent l="0" t="0" r="2540" b="5715"/>
+          <wp:inline distT="0" distB="0" distL="0" distR="0" wp14:anchorId="3E8E7327" wp14:editId="255DDBCE">
+            <wp:extent cx="4146601" cy="4016829"/>
+            <wp:effectExtent l="0" t="0" r="6350" b="3175"/>
             <wp:docPr id="500458747" name="Рисунок 1"/>
             <wp:cNvGraphicFramePr>
               <a:graphicFrameLocks xmlns:a="http://schemas.openxmlformats.org/drawingml/2006/main" noChangeAspect="1"/>
@@ -10724,7 +11224,7 @@
                     <pic:cNvPicPr/>
                   </pic:nvPicPr>
                   <pic:blipFill>
-                    <a:blip r:embed="rId28"/>
+                    <a:blip r:embed="rId29"/>
                     <a:stretch>
                       <a:fillRect/>
                     </a:stretch>
@@ -10732,7 +11232,7 @@
                   <pic:spPr>
                     <a:xfrm>
                       <a:off x="0" y="0"/>
-                      <a:ext cx="4362926" cy="4226382"/>
+                      <a:ext cx="4160009" cy="4029817"/>
                     </a:xfrm>
                     <a:prstGeom prst="rect">
                       <a:avLst/>
@@ -10761,7 +11261,23 @@
           <w:szCs w:val="22"/>
           <w:lang w:eastAsia="en-US"/>
         </w:rPr>
-        <w:t>Рисунок 3.12 – Пример вывода всех вакансий компании</w:t>
+        <w:t>Рисунок 3.1</w:t>
+      </w:r>
+      <w:r>
+        <w:rPr>
+          <w:color w:val="000000" w:themeColor="text1"/>
+          <w:szCs w:val="22"/>
+          <w:lang w:eastAsia="en-US"/>
+        </w:rPr>
+        <w:t>3</w:t>
+      </w:r>
+      <w:r>
+        <w:rPr>
+          <w:color w:val="000000" w:themeColor="text1"/>
+          <w:szCs w:val="22"/>
+          <w:lang w:eastAsia="en-US"/>
+        </w:rPr>
+        <w:t xml:space="preserve"> – Пример вывода всех вакансий компании</w:t>
       </w:r>
       <w:r>
         <w:rPr>
@@ -10788,8 +11304,8 @@
           <w:lang w:eastAsia="en-US"/>
         </w:rPr>
       </w:pPr>
-      <w:bookmarkStart w:id="31" w:name="_Toc134775486"/>
-      <w:bookmarkStart w:id="32" w:name="_Toc146756438"/>
+      <w:bookmarkStart w:id="32" w:name="_Toc134775486"/>
+      <w:bookmarkStart w:id="33" w:name="_Toc146766965"/>
       <w:r>
         <w:rPr>
           <w:b/>
@@ -10811,8 +11327,8 @@
         </w:rPr>
         <w:t>Тестирование</w:t>
       </w:r>
-      <w:bookmarkEnd w:id="31"/>
       <w:bookmarkEnd w:id="32"/>
+      <w:bookmarkEnd w:id="33"/>
     </w:p>
     <w:p>
       <w:pPr>
@@ -11004,9 +11520,9 @@
           <w:szCs w:val="22"/>
         </w:rPr>
         <w:drawing>
-          <wp:inline distT="0" distB="0" distL="0" distR="0" wp14:anchorId="2262AFE0" wp14:editId="6BFCC6CB">
-            <wp:extent cx="2884714" cy="4999427"/>
-            <wp:effectExtent l="0" t="0" r="0" b="0"/>
+          <wp:inline distT="0" distB="0" distL="0" distR="0" wp14:anchorId="2262AFE0" wp14:editId="77CA73DE">
+            <wp:extent cx="2682052" cy="4648200"/>
+            <wp:effectExtent l="0" t="0" r="4445" b="0"/>
             <wp:docPr id="43387948" name="Рисунок 1"/>
             <wp:cNvGraphicFramePr>
               <a:graphicFrameLocks xmlns:a="http://schemas.openxmlformats.org/drawingml/2006/main" noChangeAspect="1"/>
@@ -11019,7 +11535,7 @@
                     <pic:cNvPicPr/>
                   </pic:nvPicPr>
                   <pic:blipFill>
-                    <a:blip r:embed="rId29"/>
+                    <a:blip r:embed="rId30"/>
                     <a:stretch>
                       <a:fillRect/>
                     </a:stretch>
@@ -11027,7 +11543,7 @@
                   <pic:spPr>
                     <a:xfrm>
                       <a:off x="0" y="0"/>
-                      <a:ext cx="2912669" cy="5047876"/>
+                      <a:ext cx="2716681" cy="4708214"/>
                     </a:xfrm>
                     <a:prstGeom prst="rect">
                       <a:avLst/>
@@ -11116,7 +11632,7 @@
                     <pic:cNvPicPr/>
                   </pic:nvPicPr>
                   <pic:blipFill>
-                    <a:blip r:embed="rId30"/>
+                    <a:blip r:embed="rId31"/>
                     <a:stretch>
                       <a:fillRect/>
                     </a:stretch>
@@ -11151,7 +11667,6 @@
           <w:color w:val="000000" w:themeColor="text1"/>
           <w:szCs w:val="22"/>
         </w:rPr>
-        <w:lastRenderedPageBreak/>
         <w:t xml:space="preserve">Рисунок 4.2 – </w:t>
       </w:r>
       <w:r>
@@ -11204,6 +11719,7 @@
           <w:color w:val="000000" w:themeColor="text1"/>
           <w:szCs w:val="22"/>
         </w:rPr>
+        <w:lastRenderedPageBreak/>
         <w:t>Проверка каскад</w:t>
       </w:r>
       <w:r>
@@ -11322,7 +11838,7 @@
                     <pic:cNvPicPr/>
                   </pic:nvPicPr>
                   <pic:blipFill>
-                    <a:blip r:embed="rId31"/>
+                    <a:blip r:embed="rId32"/>
                     <a:stretch>
                       <a:fillRect/>
                     </a:stretch>
@@ -11489,7 +12005,7 @@
                     <pic:cNvPicPr/>
                   </pic:nvPicPr>
                   <pic:blipFill>
-                    <a:blip r:embed="rId32"/>
+                    <a:blip r:embed="rId33"/>
                     <a:stretch>
                       <a:fillRect/>
                     </a:stretch>
@@ -11659,7 +12175,7 @@
                     <pic:cNvPicPr/>
                   </pic:nvPicPr>
                   <pic:blipFill>
-                    <a:blip r:embed="rId33"/>
+                    <a:blip r:embed="rId34"/>
                     <a:stretch>
                       <a:fillRect/>
                     </a:stretch>
@@ -11830,7 +12346,7 @@
                     <pic:cNvPicPr/>
                   </pic:nvPicPr>
                   <pic:blipFill>
-                    <a:blip r:embed="rId34"/>
+                    <a:blip r:embed="rId35"/>
                     <a:stretch>
                       <a:fillRect/>
                     </a:stretch>
@@ -12010,7 +12526,7 @@
                     <pic:cNvPicPr/>
                   </pic:nvPicPr>
                   <pic:blipFill>
-                    <a:blip r:embed="rId35"/>
+                    <a:blip r:embed="rId36"/>
                     <a:stretch>
                       <a:fillRect/>
                     </a:stretch>
@@ -12182,7 +12698,7 @@
                     <pic:cNvPicPr/>
                   </pic:nvPicPr>
                   <pic:blipFill>
-                    <a:blip r:embed="rId36"/>
+                    <a:blip r:embed="rId37"/>
                     <a:stretch>
                       <a:fillRect/>
                     </a:stretch>
@@ -12238,7 +12754,21 @@
           <w:color w:val="000000" w:themeColor="text1"/>
           <w:szCs w:val="22"/>
         </w:rPr>
-        <w:t xml:space="preserve"> – тестирование для Отклика</w:t>
+        <w:t xml:space="preserve"> – </w:t>
+      </w:r>
+      <w:r>
+        <w:rPr>
+          <w:color w:val="000000" w:themeColor="text1"/>
+          <w:szCs w:val="22"/>
+        </w:rPr>
+        <w:t>Т</w:t>
+      </w:r>
+      <w:r>
+        <w:rPr>
+          <w:color w:val="000000" w:themeColor="text1"/>
+          <w:szCs w:val="22"/>
+        </w:rPr>
+        <w:t>естирование для Отклика</w:t>
       </w:r>
       <w:r>
         <w:rPr>
@@ -12264,8 +12794,8 @@
           <w:lang w:eastAsia="en-US"/>
         </w:rPr>
       </w:pPr>
-      <w:bookmarkStart w:id="33" w:name="_Toc134775487"/>
-      <w:bookmarkStart w:id="34" w:name="_Toc146756439"/>
+      <w:bookmarkStart w:id="34" w:name="_Toc134775487"/>
+      <w:bookmarkStart w:id="35" w:name="_Toc146766966"/>
       <w:r>
         <w:rPr>
           <w:b/>
@@ -12277,8 +12807,8 @@
         <w:lastRenderedPageBreak/>
         <w:t>ЗАКЛЮЧЕНИЕ</w:t>
       </w:r>
-      <w:bookmarkEnd w:id="33"/>
       <w:bookmarkEnd w:id="34"/>
+      <w:bookmarkEnd w:id="35"/>
     </w:p>
     <w:p>
       <w:pPr>
@@ -12409,7 +12939,7 @@
           <w:szCs w:val="22"/>
           <w:lang w:eastAsia="en-US"/>
         </w:rPr>
-        <w:t>еализован</w:t>
+        <w:t>азработан</w:t>
       </w:r>
       <w:r>
         <w:rPr>
@@ -12855,7 +13385,7 @@
           <w:lang w:eastAsia="en-US"/>
         </w:rPr>
       </w:pPr>
-      <w:hyperlink r:id="rId37" w:history="1">
+      <w:hyperlink r:id="rId38" w:history="1">
         <w:r>
           <w:rPr>
             <w:rStyle w:val="a5"/>
@@ -12898,8 +13428,8 @@
           <w:lang w:eastAsia="en-US"/>
         </w:rPr>
       </w:pPr>
-      <w:bookmarkStart w:id="35" w:name="_Toc134775488"/>
-      <w:bookmarkStart w:id="36" w:name="_Toc146756440"/>
+      <w:bookmarkStart w:id="36" w:name="_Toc134775488"/>
+      <w:bookmarkStart w:id="37" w:name="_Toc146766967"/>
       <w:r>
         <w:rPr>
           <w:b/>
@@ -12911,8 +13441,8 @@
         <w:lastRenderedPageBreak/>
         <w:t>СПИСОК ИСПОЛЬЗОВАННЫХ ИСТОЧНИКОВ</w:t>
       </w:r>
-      <w:bookmarkEnd w:id="35"/>
       <w:bookmarkEnd w:id="36"/>
+      <w:bookmarkEnd w:id="37"/>
     </w:p>
     <w:p>
       <w:pPr>
@@ -13003,7 +13533,7 @@
         </w:rPr>
         <w:t xml:space="preserve">: </w:t>
       </w:r>
-      <w:hyperlink r:id="rId38" w:history="1">
+      <w:hyperlink r:id="rId39" w:history="1">
         <w:r>
           <w:rPr>
             <w:rStyle w:val="a5"/>
@@ -13349,7 +13879,7 @@
         </w:rPr>
         <w:t xml:space="preserve">: </w:t>
       </w:r>
-      <w:hyperlink r:id="rId39" w:history="1">
+      <w:hyperlink r:id="rId40" w:history="1">
         <w:r>
           <w:rPr>
             <w:rStyle w:val="a5"/>
@@ -13569,7 +14099,7 @@
         </w:rPr>
         <w:t xml:space="preserve">: </w:t>
       </w:r>
-      <w:hyperlink r:id="rId40" w:history="1">
+      <w:hyperlink r:id="rId41" w:history="1">
         <w:r>
           <w:rPr>
             <w:rStyle w:val="a5"/>
@@ -13797,7 +14327,7 @@
         </w:rPr>
         <w:t xml:space="preserve">: </w:t>
       </w:r>
-      <w:hyperlink r:id="rId41" w:history="1">
+      <w:hyperlink r:id="rId42" w:history="1">
         <w:r>
           <w:rPr>
             <w:rStyle w:val="a5"/>
@@ -13890,7 +14420,7 @@
         </w:rPr>
         <w:t xml:space="preserve">Spring Boot Reference Documentation [Электронный ресурс]. – URL: </w:t>
       </w:r>
-      <w:hyperlink r:id="rId42" w:history="1">
+      <w:hyperlink r:id="rId43" w:history="1">
         <w:r>
           <w:rPr>
             <w:rStyle w:val="a5"/>
@@ -14046,7 +14576,7 @@
         </w:rPr>
         <w:t xml:space="preserve">: </w:t>
       </w:r>
-      <w:hyperlink r:id="rId43" w:history="1">
+      <w:hyperlink r:id="rId44" w:history="1">
         <w:r>
           <w:rPr>
             <w:rStyle w:val="a5"/>
@@ -14268,7 +14798,7 @@
         </w:rPr>
         <w:t xml:space="preserve">: </w:t>
       </w:r>
-      <w:hyperlink r:id="rId44" w:history="1">
+      <w:hyperlink r:id="rId45" w:history="1">
         <w:r>
           <w:rPr>
             <w:rStyle w:val="a5"/>
@@ -14608,7 +15138,7 @@
         </w:rPr>
         <w:t xml:space="preserve">: </w:t>
       </w:r>
-      <w:hyperlink r:id="rId45" w:history="1">
+      <w:hyperlink r:id="rId46" w:history="1">
         <w:r>
           <w:rPr>
             <w:rStyle w:val="a5"/>

</xml_diff>